<commit_message>
uploading status report updated
</commit_message>
<xml_diff>
--- a/project-status-report/Retail Store Analytics_ status report.docx
+++ b/project-status-report/Retail Store Analytics_ status report.docx
@@ -128,10 +128,7 @@
         <w:t>sub</w:t>
       </w:r>
       <w:r>
-        <w:t xml:space="preserve"> folders for the data sources </w:t>
-      </w:r>
-      <w:r>
-        <w:t xml:space="preserve">like </w:t>
+        <w:t xml:space="preserve"> folders for the data sources like </w:t>
       </w:r>
       <w:r>
         <w:rPr>
@@ -163,10 +160,7 @@
         <w:t>Ingest</w:t>
       </w:r>
       <w:r>
-        <w:t xml:space="preserve">ed the </w:t>
-      </w:r>
-      <w:r>
-        <w:t>aforementioned</w:t>
+        <w:t>ed the aforementioned</w:t>
       </w:r>
       <w:r>
         <w:t xml:space="preserve"> raw data</w:t>
@@ -357,7 +351,59 @@
         </w:numPr>
       </w:pPr>
       <w:r>
-        <w:t>Wrote PySpark code to transform data</w:t>
+        <w:t>Wrote PySpark code to</w:t>
+      </w:r>
+    </w:p>
+    <w:p>
+      <w:pPr>
+        <w:pStyle w:val="ListParagraph"/>
+        <w:numPr>
+          <w:ilvl w:val="1"/>
+          <w:numId w:val="2"/>
+        </w:numPr>
+      </w:pPr>
+      <w:r>
+        <w:t>Mount data – read files available from ADLS</w:t>
+      </w:r>
+    </w:p>
+    <w:p>
+      <w:pPr>
+        <w:pStyle w:val="ListParagraph"/>
+        <w:numPr>
+          <w:ilvl w:val="2"/>
+          <w:numId w:val="2"/>
+        </w:numPr>
+      </w:pPr>
+      <w:r>
+        <w:t xml:space="preserve">How to get secret access key: </w:t>
+      </w:r>
+      <w:r>
+        <w:t xml:space="preserve">Security + Networking -&gt; Access Keys -&gt; click copy on </w:t>
+      </w:r>
+      <w:r>
+        <w:rPr>
+          <w:b/>
+          <w:bCs/>
+        </w:rPr>
+        <w:t>Key</w:t>
+      </w:r>
+      <w:r>
+        <w:rPr>
+          <w:b/>
+          <w:bCs/>
+        </w:rPr>
+        <w:t xml:space="preserve"> </w:t>
+      </w:r>
+      <w:r>
+        <w:t xml:space="preserve">and paste in the parameter of the mounting script in </w:t>
+      </w:r>
+      <w:proofErr w:type="spellStart"/>
+      <w:r>
+        <w:t>databricks</w:t>
+      </w:r>
+      <w:proofErr w:type="spellEnd"/>
+      <w:r>
+        <w:t xml:space="preserve"> notebook</w:t>
       </w:r>
     </w:p>
     <w:sectPr>

</xml_diff>